<commit_message>
diab part 1 v.5 notebook noise is now ~ U(-1, 1) better convergence + report update plot
</commit_message>
<xml_diff>
--- a/Assignment_4/Report_19_6_rev_1.docx
+++ b/Assignment_4/Report_19_6_rev_1.docx
@@ -107,19 +107,7 @@
         <w:rPr>
           <w:rFonts w:ascii="Calibri" w:hAnsi="Calibri" w:cs="Calibri"/>
         </w:rPr>
-        <w:t>a</w:t>
-      </w:r>
-      <w:r>
-        <w:rPr>
-          <w:rFonts w:ascii="Calibri" w:hAnsi="Calibri" w:cs="Calibri"/>
-        </w:rPr>
-        <w:t xml:space="preserve"> </w:t>
-      </w:r>
-      <w:r>
-        <w:rPr>
-          <w:rFonts w:ascii="Calibri" w:hAnsi="Calibri" w:cs="Calibri"/>
-        </w:rPr>
-        <w:t>modified GAN architecture</w:t>
+        <w:t>a modified GAN architecture</w:t>
       </w:r>
       <w:r>
         <w:t>.</w:t>
@@ -174,156 +162,114 @@
         <w:rPr>
           <w:rFonts w:ascii="Calibri" w:hAnsi="Calibri" w:cs="Calibri"/>
         </w:rPr>
-        <w:t>a. German_credit.arff</w:t>
+        <w:t xml:space="preserve">a. German_credit.arff – credit card </w:t>
       </w:r>
       <w:r>
         <w:rPr>
           <w:rFonts w:ascii="Calibri" w:hAnsi="Calibri" w:cs="Calibri"/>
         </w:rPr>
-        <w:t xml:space="preserve"> – credit card </w:t>
-      </w:r>
+        <w:t>samples with tabular and numeric features, class is good/bad customer</w:t>
+      </w:r>
+    </w:p>
+    <w:p>
       <w:r>
         <w:rPr>
           <w:rFonts w:ascii="Calibri" w:hAnsi="Calibri" w:cs="Calibri"/>
         </w:rPr>
-        <w:t>samples with tabular and numeric features, class is good/bad customer</w:t>
-      </w:r>
-    </w:p>
-    <w:p>
+        <w:t>b. diabetes.arff – for blood measurements</w:t>
+      </w:r>
       <w:r>
         <w:rPr>
           <w:rFonts w:ascii="Calibri" w:hAnsi="Calibri" w:cs="Calibri"/>
         </w:rPr>
-        <w:t>b. diabetes.arff</w:t>
-      </w:r>
-      <w:r>
+        <w:t>, class is has diabetes or not.</w:t>
+      </w:r>
+    </w:p>
+    <w:p>
+      <w:pPr>
+        <w:pStyle w:val="Heading2"/>
+      </w:pPr>
+      <w:r>
+        <w:t>Environment</w:t>
+      </w:r>
+    </w:p>
+    <w:p>
+      <w:r>
+        <w:t xml:space="preserve">Since none of the students has or </w:t>
+      </w:r>
+      <w:r>
+        <w:t>has access to</w:t>
+      </w:r>
+      <w:r>
+        <w:t xml:space="preserve"> GPU physically, the assignment was done in the Google Colab environment in order to speed up the training process. </w:t>
+      </w:r>
+      <w:r>
+        <w:t>All</w:t>
+      </w:r>
+      <w:r>
+        <w:t xml:space="preserve"> shown results are taken from the </w:t>
+      </w:r>
+      <w:r>
+        <w:t>Jupiter</w:t>
+      </w:r>
+      <w:r>
+        <w:t xml:space="preserve"> notebook.</w:t>
+      </w:r>
+    </w:p>
+    <w:p>
+      <w:pPr>
+        <w:pStyle w:val="Heading2"/>
+      </w:pPr>
+      <w:r>
+        <w:t>M</w:t>
+      </w:r>
+      <w:r>
+        <w:t>ethod</w:t>
+      </w:r>
+    </w:p>
+    <w:p>
+      <w:r>
+        <w:t xml:space="preserve">The general method is to build </w:t>
+      </w:r>
+      <w:r>
+        <w:t xml:space="preserve">a GAN </w:t>
+      </w:r>
+      <w:r>
+        <w:t>for each dataset, GAN  is combined from 2 NN one call Generator and other Discriminator, and the main goal is make Generator to generate samples that are similar to real ones.</w:t>
+      </w:r>
+    </w:p>
+    <w:p>
+      <w:pPr>
+        <w:pStyle w:val="Heading3"/>
+      </w:pPr>
+      <w:r>
+        <w:t>Preprocessing:</w:t>
+      </w:r>
+    </w:p>
+    <w:p>
+      <w:pPr>
         <w:rPr>
           <w:rFonts w:ascii="Calibri" w:hAnsi="Calibri" w:cs="Calibri"/>
         </w:rPr>
-        <w:t xml:space="preserve"> – for blood measurements</w:t>
-      </w:r>
+      </w:pPr>
       <w:r>
         <w:rPr>
           <w:rFonts w:ascii="Calibri" w:hAnsi="Calibri" w:cs="Calibri"/>
         </w:rPr>
-        <w:t xml:space="preserve">, </w:t>
-      </w:r>
-      <w:r>
+        <w:t>diabetes.arff – all columns were numeric so we just transformed all columns to [-1, 1]</w:t>
+      </w:r>
+    </w:p>
+    <w:p>
+      <w:pPr>
         <w:rPr>
           <w:rFonts w:ascii="Calibri" w:hAnsi="Calibri" w:cs="Calibri"/>
         </w:rPr>
-        <w:t xml:space="preserve">class is </w:t>
-      </w:r>
+      </w:pPr>
       <w:r>
         <w:rPr>
           <w:rFonts w:ascii="Calibri" w:hAnsi="Calibri" w:cs="Calibri"/>
         </w:rPr>
-        <w:t>has diabetes or not.</w:t>
-      </w:r>
-    </w:p>
-    <w:p>
-      <w:pPr>
-        <w:pStyle w:val="Heading2"/>
-      </w:pPr>
-      <w:r>
-        <w:t>Environment</w:t>
-      </w:r>
-    </w:p>
-    <w:p>
-      <w:r>
-        <w:t xml:space="preserve">Since none of the students has or </w:t>
-      </w:r>
-      <w:r>
-        <w:t>has access to</w:t>
-      </w:r>
-      <w:r>
-        <w:t xml:space="preserve"> GPU physically, the assignment was done in the Google Colab environment in order to speed up the training process. </w:t>
-      </w:r>
-      <w:r>
-        <w:t>All</w:t>
-      </w:r>
-      <w:r>
-        <w:t xml:space="preserve"> shown results are taken from the </w:t>
-      </w:r>
-      <w:r>
-        <w:t>Jupiter</w:t>
-      </w:r>
-      <w:r>
-        <w:t xml:space="preserve"> notebook.</w:t>
-      </w:r>
-    </w:p>
-    <w:p>
-      <w:pPr>
-        <w:pStyle w:val="Heading2"/>
-      </w:pPr>
-      <w:r>
-        <w:t>M</w:t>
-      </w:r>
-      <w:r>
-        <w:t>ethod</w:t>
-      </w:r>
-    </w:p>
-    <w:p>
-      <w:r>
-        <w:t xml:space="preserve">The general method is to build </w:t>
-      </w:r>
-      <w:r>
-        <w:t xml:space="preserve">a GAN </w:t>
-      </w:r>
-      <w:r>
-        <w:t>for each dataset, GAN  is combined from 2 NN one call Generator and other Discriminator, and the main goal is make Generator to generate samples that are similar to real ones.</w:t>
-      </w:r>
-    </w:p>
-    <w:p>
-      <w:pPr>
-        <w:pStyle w:val="Heading3"/>
-      </w:pPr>
-      <w:r>
-        <w:t>Preprocessing:</w:t>
-      </w:r>
-    </w:p>
-    <w:p>
-      <w:pPr>
-        <w:rPr>
-          <w:rFonts w:ascii="Calibri" w:hAnsi="Calibri" w:cs="Calibri"/>
-        </w:rPr>
-      </w:pPr>
-      <w:r>
-        <w:rPr>
-          <w:rFonts w:ascii="Calibri" w:hAnsi="Calibri" w:cs="Calibri"/>
-        </w:rPr>
-        <w:t>diabetes.arff</w:t>
-      </w:r>
-      <w:r>
-        <w:rPr>
-          <w:rFonts w:ascii="Calibri" w:hAnsi="Calibri" w:cs="Calibri"/>
-        </w:rPr>
-        <w:t xml:space="preserve"> – all columns were numeric so we just transformed all columns to [-1, 1]</w:t>
-      </w:r>
-    </w:p>
-    <w:p>
-      <w:pPr>
-        <w:rPr>
-          <w:rFonts w:ascii="Calibri" w:hAnsi="Calibri" w:cs="Calibri"/>
-        </w:rPr>
-      </w:pPr>
-      <w:r>
-        <w:rPr>
-          <w:rFonts w:ascii="Calibri" w:hAnsi="Calibri" w:cs="Calibri"/>
-        </w:rPr>
-        <w:t>German_credit.arff</w:t>
-      </w:r>
-      <w:r>
-        <w:rPr>
-          <w:rFonts w:ascii="Calibri" w:hAnsi="Calibri" w:cs="Calibri"/>
-        </w:rPr>
-        <w:t xml:space="preserve"> – some of columns where categorial so for those we performed one-hot-encoding than transformed all columns to </w:t>
-      </w:r>
-      <w:r>
-        <w:rPr>
-          <w:rFonts w:ascii="Calibri" w:hAnsi="Calibri" w:cs="Calibri"/>
-        </w:rPr>
-        <w:t>[-1, 1]</w:t>
+        <w:t>German_credit.arff – some of columns where categorial so for those we performed one-hot-encoding than transformed all columns to [-1, 1]</w:t>
       </w:r>
     </w:p>
     <w:p>
@@ -414,15 +360,15 @@
         <w:t>,</w:t>
       </w:r>
       <w:r>
-        <w:t xml:space="preserve"> </w:t>
-      </w:r>
-      <w:r>
-        <w:t>Generator + Discriminator respectively:</w:t>
+        <w:t xml:space="preserve"> Generator + Discriminator respectively:</w:t>
       </w:r>
     </w:p>
     <w:p/>
     <w:p>
       <w:r>
+        <w:rPr>
+          <w:noProof/>
+        </w:rPr>
         <w:drawing>
           <wp:inline distT="0" distB="0" distL="0" distR="0" wp14:anchorId="01889CF8" wp14:editId="01E36678">
             <wp:extent cx="3123210" cy="4681761"/>
@@ -460,6 +406,9 @@
         </w:drawing>
       </w:r>
       <w:r>
+        <w:rPr>
+          <w:noProof/>
+        </w:rPr>
         <w:drawing>
           <wp:inline distT="0" distB="0" distL="0" distR="0" wp14:anchorId="56CCF417" wp14:editId="24C0BBCF">
             <wp:extent cx="2612571" cy="5548544"/>
@@ -519,6 +468,9 @@
     </w:p>
     <w:p>
       <w:r>
+        <w:rPr>
+          <w:noProof/>
+        </w:rPr>
         <w:drawing>
           <wp:inline distT="0" distB="0" distL="0" distR="0" wp14:anchorId="6857625F" wp14:editId="12A24DCC">
             <wp:extent cx="2949485" cy="7762580"/>
@@ -562,6 +514,9 @@
         <w:t xml:space="preserve"> </w:t>
       </w:r>
       <w:r>
+        <w:rPr>
+          <w:noProof/>
+        </w:rPr>
         <w:drawing>
           <wp:inline distT="0" distB="0" distL="0" distR="0" wp14:anchorId="47C1E8F1" wp14:editId="75122F47">
             <wp:extent cx="2804403" cy="8123624"/>
@@ -731,10 +686,7 @@
         <w:t>of</w:t>
       </w:r>
       <w:r>
-        <w:t xml:space="preserve"> range of real distribution of dataset. For fooled samples we expect them to be in range of majority of features, and for those who didn’t </w:t>
-      </w:r>
-      <w:r>
-        <w:t xml:space="preserve">we expect them to be </w:t>
+        <w:t xml:space="preserve"> range of real distribution of dataset. For fooled samples we expect them to be in range of majority of features, and for those who didn’t we expect them to be </w:t>
       </w:r>
       <w:r>
         <w:rPr>
@@ -743,13 +695,7 @@
         <w:t>not</w:t>
       </w:r>
       <w:r>
-        <w:t xml:space="preserve"> </w:t>
-      </w:r>
-      <w:r>
-        <w:t>in range of majority of features</w:t>
-      </w:r>
-      <w:r>
-        <w:t>.</w:t>
+        <w:t xml:space="preserve"> in range of majority of features.</w:t>
       </w:r>
     </w:p>
     <w:p>
@@ -761,7 +707,13 @@
         </w:numPr>
       </w:pPr>
       <w:r>
-        <w:t>About 54% passed as real samples:</w:t>
+        <w:t xml:space="preserve">About </w:t>
+      </w:r>
+      <w:r>
+        <w:t>47</w:t>
+      </w:r>
+      <w:r>
+        <w:t>% passed as real samples:</w:t>
       </w:r>
     </w:p>
     <w:p>
@@ -775,11 +727,16 @@
         </w:rPr>
       </w:pPr>
       <w:r>
+        <w:rPr>
+          <w:rFonts w:ascii="Arial" w:hAnsi="Arial" w:cs="Arial"/>
+          <w:color w:val="212121"/>
+          <w:shd w:val="clear" w:color="auto" w:fill="FFFFFF"/>
+        </w:rPr>
         <w:drawing>
-          <wp:inline distT="0" distB="0" distL="0" distR="0" wp14:anchorId="26A56452" wp14:editId="32065589">
-            <wp:extent cx="4778154" cy="525826"/>
-            <wp:effectExtent l="0" t="0" r="3810" b="7620"/>
-            <wp:docPr id="9" name="Picture 9"/>
+          <wp:inline distT="0" distB="0" distL="0" distR="0" wp14:anchorId="5EC96504" wp14:editId="6F3531DA">
+            <wp:extent cx="4755292" cy="594412"/>
+            <wp:effectExtent l="0" t="0" r="7620" b="0"/>
+            <wp:docPr id="4" name="Picture 4"/>
             <wp:cNvGraphicFramePr>
               <a:graphicFrameLocks xmlns:a="http://schemas.openxmlformats.org/drawingml/2006/main" noChangeAspect="1"/>
             </wp:cNvGraphicFramePr>
@@ -799,7 +756,7 @@
                   <pic:spPr>
                     <a:xfrm>
                       <a:off x="0" y="0"/>
-                      <a:ext cx="4778154" cy="525826"/>
+                      <a:ext cx="4755292" cy="594412"/>
                     </a:xfrm>
                     <a:prstGeom prst="rect">
                       <a:avLst/>
@@ -828,37 +785,7 @@
           <w:highlight w:val="yellow"/>
           <w:shd w:val="clear" w:color="auto" w:fill="FFFFFF"/>
         </w:rPr>
-        <w:t xml:space="preserve">we can </w:t>
-      </w:r>
-      <w:r>
-        <w:rPr>
-          <w:rFonts w:ascii="Arial" w:hAnsi="Arial" w:cs="Arial"/>
-          <w:strike/>
-          <w:color w:val="212121"/>
-          <w:highlight w:val="yellow"/>
-          <w:shd w:val="clear" w:color="auto" w:fill="FFFFFF"/>
-        </w:rPr>
-        <w:t xml:space="preserve">calculate the </w:t>
-      </w:r>
-      <w:r>
-        <w:rPr>
-          <w:rFonts w:ascii="Arial" w:hAnsi="Arial" w:cs="Arial"/>
-          <w:strike/>
-          <w:color w:val="212121"/>
-          <w:highlight w:val="yellow"/>
-          <w:shd w:val="clear" w:color="auto" w:fill="FFFFFF"/>
-        </w:rPr>
-        <w:t>Gaussian</w:t>
-      </w:r>
-      <w:r>
-        <w:rPr>
-          <w:rFonts w:ascii="Arial" w:hAnsi="Arial" w:cs="Arial"/>
-          <w:strike/>
-          <w:color w:val="212121"/>
-          <w:highlight w:val="yellow"/>
-          <w:shd w:val="clear" w:color="auto" w:fill="FFFFFF"/>
-        </w:rPr>
-        <w:t xml:space="preserve"> distribution of each column and check how close it is to real sample distribution</w:t>
+        <w:t>we can calculate the Gaussian distribution of each column and check how close it is to real sample distribution</w:t>
       </w:r>
     </w:p>
     <w:p>
@@ -874,16 +801,12 @@
       </w:r>
     </w:p>
     <w:p>
-      <w:pPr>
-        <w:pStyle w:val="ListParagraph"/>
-        <w:ind w:left="1440"/>
-      </w:pPr>
       <w:r>
         <w:drawing>
-          <wp:inline distT="0" distB="0" distL="0" distR="0" wp14:anchorId="5159A449" wp14:editId="770061BA">
-            <wp:extent cx="2735817" cy="1950889"/>
-            <wp:effectExtent l="0" t="0" r="7620" b="0"/>
-            <wp:docPr id="8" name="Picture 8"/>
+          <wp:inline distT="0" distB="0" distL="0" distR="0" wp14:anchorId="01DDD281" wp14:editId="35E1521D">
+            <wp:extent cx="2690093" cy="1897544"/>
+            <wp:effectExtent l="0" t="0" r="0" b="7620"/>
+            <wp:docPr id="2" name="Picture 2"/>
             <wp:cNvGraphicFramePr>
               <a:graphicFrameLocks xmlns:a="http://schemas.openxmlformats.org/drawingml/2006/main" noChangeAspect="1"/>
             </wp:cNvGraphicFramePr>
@@ -903,7 +826,7 @@
                   <pic:spPr>
                     <a:xfrm>
                       <a:off x="0" y="0"/>
-                      <a:ext cx="2735817" cy="1950889"/>
+                      <a:ext cx="2690093" cy="1897544"/>
                     </a:xfrm>
                     <a:prstGeom prst="rect">
                       <a:avLst/>
@@ -915,164 +838,12 @@
           </wp:inline>
         </w:drawing>
       </w:r>
-    </w:p>
-    <w:p>
-      <w:pPr>
-        <w:rPr>
-          <w:u w:val="single"/>
-        </w:rPr>
-      </w:pPr>
-      <w:r>
-        <w:rPr>
-          <w:u w:val="single"/>
-        </w:rPr>
-        <w:t>Credit</w:t>
-      </w:r>
-      <w:r>
-        <w:rPr>
-          <w:u w:val="single"/>
-        </w:rPr>
-        <w:t xml:space="preserve"> dataset </w:t>
-      </w:r>
-    </w:p>
-    <w:p>
-      <w:pPr>
-        <w:pStyle w:val="ListParagraph"/>
-        <w:numPr>
-          <w:ilvl w:val="0"/>
-          <w:numId w:val="14"/>
-        </w:numPr>
-        <w:rPr>
-          <w:u w:val="single"/>
-        </w:rPr>
-      </w:pPr>
-      <w:r>
-        <w:rPr>
-          <w:u w:val="single"/>
-        </w:rPr>
-        <w:t>NA</w:t>
-      </w:r>
-    </w:p>
-    <w:p>
-      <w:pPr>
-        <w:pStyle w:val="ListParagraph"/>
-        <w:numPr>
-          <w:ilvl w:val="0"/>
-          <w:numId w:val="14"/>
-        </w:numPr>
-      </w:pPr>
-      <w:r>
-        <w:t>GAN</w:t>
-      </w:r>
-      <w:r>
-        <w:rPr>
-          <w:rFonts w:hint="cs"/>
-          <w:rtl/>
-        </w:rPr>
-        <w:t xml:space="preserve"> </w:t>
-      </w:r>
-      <w:r>
-        <w:t>convergence</w:t>
-      </w:r>
-    </w:p>
-    <w:p>
-      <w:pPr>
-        <w:pStyle w:val="ListParagraph"/>
-        <w:numPr>
-          <w:ilvl w:val="1"/>
-          <w:numId w:val="14"/>
-        </w:numPr>
-      </w:pPr>
-      <w:r>
-        <w:t>GAN losses reached convergence as can be seen in plot of ‘3.c’</w:t>
-      </w:r>
-    </w:p>
-    <w:p>
-      <w:pPr>
-        <w:pStyle w:val="ListParagraph"/>
-        <w:numPr>
-          <w:ilvl w:val="0"/>
-          <w:numId w:val="14"/>
-        </w:numPr>
-      </w:pPr>
-      <w:r>
-        <w:t xml:space="preserve">Analysis </w:t>
-      </w:r>
-    </w:p>
-    <w:p>
-      <w:pPr>
-        <w:pStyle w:val="ListParagraph"/>
-        <w:numPr>
-          <w:ilvl w:val="1"/>
-          <w:numId w:val="14"/>
-        </w:numPr>
-        <w:rPr>
-          <w:highlight w:val="yellow"/>
-        </w:rPr>
-      </w:pPr>
-      <w:r>
-        <w:rPr>
-          <w:highlight w:val="yellow"/>
-        </w:rPr>
-        <w:t>TODO</w:t>
-      </w:r>
-      <w:r>
-        <w:rPr>
-          <w:highlight w:val="yellow"/>
-        </w:rPr>
-        <w:t xml:space="preserve">- </w:t>
-      </w:r>
-      <w:r>
-        <w:t xml:space="preserve">check within each feature whether the sample is in the middle </w:t>
-      </w:r>
-      <w:r>
-        <w:t>of</w:t>
-      </w:r>
-      <w:r>
-        <w:t xml:space="preserve"> range of real distribution of dataset. For fooled samples we expect them to be in range of majority of features, and for those who didn’t we expect them to be </w:t>
-      </w:r>
-      <w:r>
-        <w:rPr>
-          <w:u w:val="single"/>
-        </w:rPr>
-        <w:t>not</w:t>
-      </w:r>
-      <w:r>
-        <w:t xml:space="preserve"> in range of majority of features.</w:t>
-      </w:r>
-    </w:p>
-    <w:p>
-      <w:pPr>
-        <w:pStyle w:val="ListParagraph"/>
-        <w:numPr>
-          <w:ilvl w:val="1"/>
-          <w:numId w:val="14"/>
-        </w:numPr>
-      </w:pPr>
-      <w:r>
-        <w:t xml:space="preserve">About </w:t>
-      </w:r>
-      <w:r>
-        <w:t>50</w:t>
-      </w:r>
-      <w:r>
-        <w:t>%</w:t>
-      </w:r>
-      <w:r>
-        <w:t xml:space="preserve"> passed as real samples:</w:t>
-      </w:r>
-    </w:p>
-    <w:p>
-      <w:pPr>
-        <w:pStyle w:val="ListParagraph"/>
-        <w:ind w:left="1440"/>
-      </w:pPr>
       <w:r>
         <w:drawing>
-          <wp:inline distT="0" distB="0" distL="0" distR="0" wp14:anchorId="6D192F99" wp14:editId="7A43ED26">
-            <wp:extent cx="4694327" cy="525826"/>
-            <wp:effectExtent l="0" t="0" r="0" b="7620"/>
-            <wp:docPr id="16" name="Picture 16"/>
+          <wp:inline distT="0" distB="0" distL="0" distR="0" wp14:anchorId="60361374" wp14:editId="15953411">
+            <wp:extent cx="2773920" cy="1981372"/>
+            <wp:effectExtent l="0" t="0" r="7620" b="0"/>
+            <wp:docPr id="3" name="Picture 3"/>
             <wp:cNvGraphicFramePr>
               <a:graphicFrameLocks xmlns:a="http://schemas.openxmlformats.org/drawingml/2006/main" noChangeAspect="1"/>
             </wp:cNvGraphicFramePr>
@@ -1092,7 +863,7 @@
                   <pic:spPr>
                     <a:xfrm>
                       <a:off x="0" y="0"/>
-                      <a:ext cx="4694327" cy="525826"/>
+                      <a:ext cx="2773920" cy="1981372"/>
                     </a:xfrm>
                     <a:prstGeom prst="rect">
                       <a:avLst/>
@@ -1107,6 +878,65 @@
     </w:p>
     <w:p>
       <w:pPr>
+        <w:rPr>
+          <w:u w:val="single"/>
+        </w:rPr>
+      </w:pPr>
+      <w:r>
+        <w:rPr>
+          <w:u w:val="single"/>
+        </w:rPr>
+        <w:t>Credit</w:t>
+      </w:r>
+      <w:r>
+        <w:rPr>
+          <w:u w:val="single"/>
+        </w:rPr>
+        <w:t xml:space="preserve"> dataset </w:t>
+      </w:r>
+    </w:p>
+    <w:p>
+      <w:pPr>
+        <w:pStyle w:val="ListParagraph"/>
+        <w:numPr>
+          <w:ilvl w:val="0"/>
+          <w:numId w:val="14"/>
+        </w:numPr>
+        <w:rPr>
+          <w:u w:val="single"/>
+        </w:rPr>
+      </w:pPr>
+      <w:r>
+        <w:rPr>
+          <w:u w:val="single"/>
+        </w:rPr>
+        <w:t>NA</w:t>
+      </w:r>
+    </w:p>
+    <w:p>
+      <w:pPr>
+        <w:pStyle w:val="ListParagraph"/>
+        <w:numPr>
+          <w:ilvl w:val="0"/>
+          <w:numId w:val="14"/>
+        </w:numPr>
+      </w:pPr>
+      <w:r>
+        <w:t>GAN</w:t>
+      </w:r>
+      <w:r>
+        <w:rPr>
+          <w:rFonts w:hint="cs"/>
+          <w:rtl/>
+        </w:rPr>
+        <w:t xml:space="preserve"> </w:t>
+      </w:r>
+      <w:r>
+        <w:t>convergence</w:t>
+      </w:r>
+    </w:p>
+    <w:p>
+      <w:pPr>
         <w:pStyle w:val="ListParagraph"/>
         <w:numPr>
           <w:ilvl w:val="1"/>
@@ -1114,7 +944,79 @@
         </w:numPr>
       </w:pPr>
       <w:r>
-        <w:t>As can be seen the models did go back and forth there was no consistent leader:</w:t>
+        <w:t>GAN losses reached convergence as can be seen in plot of ‘3.c’</w:t>
+      </w:r>
+    </w:p>
+    <w:p>
+      <w:pPr>
+        <w:pStyle w:val="ListParagraph"/>
+        <w:numPr>
+          <w:ilvl w:val="0"/>
+          <w:numId w:val="14"/>
+        </w:numPr>
+      </w:pPr>
+      <w:r>
+        <w:t xml:space="preserve">Analysis </w:t>
+      </w:r>
+    </w:p>
+    <w:p>
+      <w:pPr>
+        <w:pStyle w:val="ListParagraph"/>
+        <w:numPr>
+          <w:ilvl w:val="1"/>
+          <w:numId w:val="14"/>
+        </w:numPr>
+        <w:rPr>
+          <w:highlight w:val="yellow"/>
+        </w:rPr>
+      </w:pPr>
+      <w:r>
+        <w:rPr>
+          <w:highlight w:val="yellow"/>
+        </w:rPr>
+        <w:t>TODO</w:t>
+      </w:r>
+      <w:r>
+        <w:rPr>
+          <w:highlight w:val="yellow"/>
+        </w:rPr>
+        <w:t xml:space="preserve">- </w:t>
+      </w:r>
+      <w:r>
+        <w:t xml:space="preserve">check within each feature whether the sample is in the middle </w:t>
+      </w:r>
+      <w:r>
+        <w:t>of</w:t>
+      </w:r>
+      <w:r>
+        <w:t xml:space="preserve"> range of real distribution of dataset. For fooled samples we expect them to be in range of majority of features, and for those who didn’t we expect them to be </w:t>
+      </w:r>
+      <w:r>
+        <w:rPr>
+          <w:u w:val="single"/>
+        </w:rPr>
+        <w:t>not</w:t>
+      </w:r>
+      <w:r>
+        <w:t xml:space="preserve"> in range of majority of features.</w:t>
+      </w:r>
+    </w:p>
+    <w:p>
+      <w:pPr>
+        <w:pStyle w:val="ListParagraph"/>
+        <w:numPr>
+          <w:ilvl w:val="1"/>
+          <w:numId w:val="14"/>
+        </w:numPr>
+      </w:pPr>
+      <w:r>
+        <w:t xml:space="preserve">About </w:t>
+      </w:r>
+      <w:r>
+        <w:t>50</w:t>
+      </w:r>
+      <w:r>
+        <w:t>% passed as real samples:</w:t>
       </w:r>
     </w:p>
     <w:p>
@@ -1123,12 +1025,14 @@
         <w:ind w:left="1440"/>
       </w:pPr>
       <w:r>
-        <w:lastRenderedPageBreak/>
+        <w:rPr>
+          <w:noProof/>
+        </w:rPr>
         <w:drawing>
-          <wp:inline distT="0" distB="0" distL="0" distR="0" wp14:anchorId="77FD3400" wp14:editId="47C0D2BE">
-            <wp:extent cx="2606266" cy="1859441"/>
-            <wp:effectExtent l="0" t="0" r="3810" b="7620"/>
-            <wp:docPr id="17" name="Picture 17"/>
+          <wp:inline distT="0" distB="0" distL="0" distR="0" wp14:anchorId="6D192F99" wp14:editId="7A43ED26">
+            <wp:extent cx="4694327" cy="525826"/>
+            <wp:effectExtent l="0" t="0" r="0" b="7620"/>
+            <wp:docPr id="16" name="Picture 16"/>
             <wp:cNvGraphicFramePr>
               <a:graphicFrameLocks xmlns:a="http://schemas.openxmlformats.org/drawingml/2006/main" noChangeAspect="1"/>
             </wp:cNvGraphicFramePr>
@@ -1148,7 +1052,7 @@
                   <pic:spPr>
                     <a:xfrm>
                       <a:off x="0" y="0"/>
-                      <a:ext cx="2606266" cy="1859441"/>
+                      <a:ext cx="4694327" cy="525826"/>
                     </a:xfrm>
                     <a:prstGeom prst="rect">
                       <a:avLst/>
@@ -1164,94 +1068,26 @@
     <w:p>
       <w:pPr>
         <w:pStyle w:val="ListParagraph"/>
-        <w:ind w:left="1440"/>
-      </w:pPr>
-    </w:p>
-    <w:p/>
-    <w:p>
-      <w:pPr>
-        <w:pStyle w:val="Heading3"/>
-        <w:rPr>
-          <w:sz w:val="32"/>
-          <w:szCs w:val="32"/>
-        </w:rPr>
-      </w:pPr>
-      <w:r>
-        <w:rPr>
-          <w:sz w:val="32"/>
-          <w:szCs w:val="32"/>
-        </w:rPr>
-        <w:t>Part 2</w:t>
-      </w:r>
-    </w:p>
-    <w:p>
-      <w:pPr>
-        <w:rPr>
-          <w:sz w:val="28"/>
-          <w:szCs w:val="28"/>
-          <w:u w:val="single"/>
-        </w:rPr>
-      </w:pPr>
-      <w:r>
-        <w:rPr>
-          <w:sz w:val="28"/>
-          <w:szCs w:val="28"/>
-          <w:u w:val="single"/>
-        </w:rPr>
-        <w:t>Diabetic</w:t>
-      </w:r>
-      <w:r>
-        <w:rPr>
-          <w:sz w:val="28"/>
-          <w:szCs w:val="28"/>
-          <w:u w:val="single"/>
-        </w:rPr>
-        <w:t xml:space="preserve"> dataset </w:t>
-      </w:r>
-    </w:p>
-    <w:p>
-      <w:pPr>
-        <w:pStyle w:val="ListParagraph"/>
         <w:numPr>
-          <w:ilvl w:val="0"/>
-          <w:numId w:val="10"/>
+          <w:ilvl w:val="1"/>
+          <w:numId w:val="14"/>
         </w:numPr>
       </w:pPr>
       <w:r>
-        <w:t xml:space="preserve">– Random forest </w:t>
-      </w:r>
-      <w:r>
-        <w:rPr>
-          <w:u w:val="single"/>
-        </w:rPr>
-        <w:t>trained (70%)</w:t>
-      </w:r>
-      <w:r>
-        <w:rPr>
-          <w:u w:val="single"/>
-        </w:rPr>
-        <w:t xml:space="preserve"> </w:t>
-      </w:r>
-      <w:r>
-        <w:t xml:space="preserve">using </w:t>
-      </w:r>
-      <w:r>
-        <w:t>5-fold</w:t>
-      </w:r>
-      <w:r>
-        <w:t xml:space="preserve"> CV and Grid search and the following is the best:</w:t>
-      </w:r>
-    </w:p>
-    <w:p>
-      <w:pPr>
-        <w:pStyle w:val="ListParagraph"/>
-      </w:pPr>
-      <w:r>
+        <w:lastRenderedPageBreak/>
+        <w:t>As can be seen the models did go back and forth there was no consistent leader:</w:t>
+      </w:r>
+    </w:p>
+    <w:p>
+      <w:r>
+        <w:rPr>
+          <w:noProof/>
+        </w:rPr>
         <w:drawing>
-          <wp:inline distT="0" distB="0" distL="0" distR="0" wp14:anchorId="5B5E1B00" wp14:editId="443EB859">
-            <wp:extent cx="3604572" cy="3292125"/>
-            <wp:effectExtent l="0" t="0" r="0" b="3810"/>
-            <wp:docPr id="18" name="Picture 18"/>
+          <wp:inline distT="0" distB="0" distL="0" distR="0" wp14:anchorId="77FD3400" wp14:editId="47C0D2BE">
+            <wp:extent cx="2606266" cy="1859441"/>
+            <wp:effectExtent l="0" t="0" r="3810" b="7620"/>
+            <wp:docPr id="17" name="Picture 17"/>
             <wp:cNvGraphicFramePr>
               <a:graphicFrameLocks xmlns:a="http://schemas.openxmlformats.org/drawingml/2006/main" noChangeAspect="1"/>
             </wp:cNvGraphicFramePr>
@@ -1271,7 +1107,7 @@
                   <pic:spPr>
                     <a:xfrm>
                       <a:off x="0" y="0"/>
-                      <a:ext cx="3604572" cy="3292125"/>
+                      <a:ext cx="2606266" cy="1859441"/>
                     </a:xfrm>
                     <a:prstGeom prst="rect">
                       <a:avLst/>
@@ -1283,94 +1119,12 @@
           </wp:inline>
         </w:drawing>
       </w:r>
-    </w:p>
-    <w:p>
-      <w:pPr>
-        <w:pStyle w:val="ListParagraph"/>
-        <w:numPr>
-          <w:ilvl w:val="0"/>
-          <w:numId w:val="10"/>
-        </w:numPr>
-        <w:rPr>
-          <w:u w:val="single"/>
-        </w:rPr>
-      </w:pPr>
-      <w:r>
-        <w:rPr>
-          <w:u w:val="single"/>
-        </w:rPr>
-        <w:t>NA</w:t>
-      </w:r>
-    </w:p>
-    <w:p>
-      <w:pPr>
-        <w:pStyle w:val="ListParagraph"/>
-        <w:numPr>
-          <w:ilvl w:val="0"/>
-          <w:numId w:val="10"/>
-        </w:numPr>
-        <w:rPr>
-          <w:u w:val="single"/>
-        </w:rPr>
-      </w:pPr>
-      <w:r>
-        <w:rPr>
-          <w:u w:val="single"/>
-        </w:rPr>
-        <w:t>NA</w:t>
-      </w:r>
-    </w:p>
-    <w:p>
-      <w:pPr>
-        <w:pStyle w:val="ListParagraph"/>
-        <w:numPr>
-          <w:ilvl w:val="0"/>
-          <w:numId w:val="10"/>
-        </w:numPr>
-      </w:pPr>
-      <w:r>
-        <w:t>Following information provided:</w:t>
-      </w:r>
-    </w:p>
-    <w:p>
-      <w:pPr>
-        <w:pStyle w:val="ListParagraph"/>
-        <w:numPr>
-          <w:ilvl w:val="1"/>
-          <w:numId w:val="10"/>
-        </w:numPr>
-      </w:pPr>
-      <w:r>
-        <w:t xml:space="preserve">Random Forest </w:t>
-      </w:r>
-      <w:r>
-        <w:rPr>
-          <w:u w:val="single"/>
-        </w:rPr>
-        <w:t>test</w:t>
-      </w:r>
-      <w:r>
-        <w:rPr>
-          <w:u w:val="single"/>
-        </w:rPr>
-        <w:t xml:space="preserve"> (30%)</w:t>
-      </w:r>
-      <w:r>
-        <w:t xml:space="preserve"> performance:</w:t>
-      </w:r>
-    </w:p>
-    <w:p>
-      <w:pPr>
-        <w:pStyle w:val="ListParagraph"/>
-        <w:ind w:left="1440"/>
-      </w:pPr>
-      <w:r>
-        <w:lastRenderedPageBreak/>
+      <w:r>
         <w:drawing>
-          <wp:inline distT="0" distB="0" distL="0" distR="0" wp14:anchorId="1AF7116F" wp14:editId="1364802E">
-            <wp:extent cx="4084674" cy="3604572"/>
-            <wp:effectExtent l="0" t="0" r="0" b="0"/>
-            <wp:docPr id="23" name="Picture 23"/>
+          <wp:inline distT="0" distB="0" distL="0" distR="0" wp14:anchorId="14CDF115" wp14:editId="3BA67D1C">
+            <wp:extent cx="2926334" cy="1958510"/>
+            <wp:effectExtent l="0" t="0" r="7620" b="3810"/>
+            <wp:docPr id="5" name="Picture 5"/>
             <wp:cNvGraphicFramePr>
               <a:graphicFrameLocks xmlns:a="http://schemas.openxmlformats.org/drawingml/2006/main" noChangeAspect="1"/>
             </wp:cNvGraphicFramePr>
@@ -1390,7 +1144,7 @@
                   <pic:spPr>
                     <a:xfrm>
                       <a:off x="0" y="0"/>
-                      <a:ext cx="4084674" cy="3604572"/>
+                      <a:ext cx="2926334" cy="1958510"/>
                     </a:xfrm>
                     <a:prstGeom prst="rect">
                       <a:avLst/>
@@ -1406,45 +1160,97 @@
     <w:p>
       <w:pPr>
         <w:pStyle w:val="ListParagraph"/>
+        <w:ind w:left="1440"/>
+      </w:pPr>
+    </w:p>
+    <w:p/>
+    <w:p>
+      <w:pPr>
+        <w:pStyle w:val="Heading3"/>
+        <w:rPr>
+          <w:sz w:val="32"/>
+          <w:szCs w:val="32"/>
+        </w:rPr>
+      </w:pPr>
+      <w:r>
+        <w:rPr>
+          <w:sz w:val="32"/>
+          <w:szCs w:val="32"/>
+        </w:rPr>
+        <w:t>Part 2</w:t>
+      </w:r>
+    </w:p>
+    <w:p>
+      <w:pPr>
+        <w:rPr>
+          <w:sz w:val="28"/>
+          <w:szCs w:val="28"/>
+          <w:u w:val="single"/>
+        </w:rPr>
+      </w:pPr>
+      <w:r>
+        <w:rPr>
+          <w:sz w:val="28"/>
+          <w:szCs w:val="28"/>
+          <w:u w:val="single"/>
+        </w:rPr>
+        <w:t>Diabetic</w:t>
+      </w:r>
+      <w:r>
+        <w:rPr>
+          <w:sz w:val="28"/>
+          <w:szCs w:val="28"/>
+          <w:u w:val="single"/>
+        </w:rPr>
+        <w:t xml:space="preserve"> dataset </w:t>
+      </w:r>
+    </w:p>
+    <w:p>
+      <w:pPr>
+        <w:pStyle w:val="ListParagraph"/>
         <w:numPr>
-          <w:ilvl w:val="1"/>
+          <w:ilvl w:val="0"/>
           <w:numId w:val="10"/>
         </w:numPr>
+      </w:pPr>
+      <w:r>
+        <w:t xml:space="preserve">– Random forest </w:t>
+      </w:r>
+      <w:r>
         <w:rPr>
           <w:u w:val="single"/>
         </w:rPr>
-      </w:pPr>
+        <w:t>trained (70%)</w:t>
+      </w:r>
       <w:r>
         <w:rPr>
           <w:u w:val="single"/>
         </w:rPr>
-        <w:t>NA</w:t>
-      </w:r>
-    </w:p>
-    <w:p>
-      <w:pPr>
-        <w:pStyle w:val="ListParagraph"/>
-        <w:numPr>
-          <w:ilvl w:val="1"/>
-          <w:numId w:val="10"/>
-        </w:numPr>
-      </w:pPr>
-      <w:r>
-        <w:t>Statistics on score distribution of BB using generated samples:</w:t>
-      </w:r>
-    </w:p>
-    <w:p>
-      <w:pPr>
-        <w:pStyle w:val="ListParagraph"/>
-        <w:ind w:left="1440"/>
-      </w:pPr>
-      <w:r>
-        <w:lastRenderedPageBreak/>
+        <w:t xml:space="preserve"> </w:t>
+      </w:r>
+      <w:r>
+        <w:t xml:space="preserve">using </w:t>
+      </w:r>
+      <w:r>
+        <w:t>5-fold</w:t>
+      </w:r>
+      <w:r>
+        <w:t xml:space="preserve"> CV and Grid search and the following is the best:</w:t>
+      </w:r>
+    </w:p>
+    <w:p>
+      <w:pPr>
+        <w:pStyle w:val="ListParagraph"/>
+      </w:pPr>
+      <w:r>
+        <w:rPr>
+          <w:noProof/>
+        </w:rPr>
         <w:drawing>
-          <wp:inline distT="0" distB="0" distL="0" distR="0" wp14:anchorId="1A7D43C9" wp14:editId="529E2719">
-            <wp:extent cx="3939881" cy="4740051"/>
-            <wp:effectExtent l="0" t="0" r="3810" b="3810"/>
-            <wp:docPr id="25" name="Picture 25"/>
+          <wp:inline distT="0" distB="0" distL="0" distR="0" wp14:anchorId="5B5E1B00" wp14:editId="443EB859">
+            <wp:extent cx="3604572" cy="3292125"/>
+            <wp:effectExtent l="0" t="0" r="0" b="3810"/>
+            <wp:docPr id="18" name="Picture 18"/>
             <wp:cNvGraphicFramePr>
               <a:graphicFrameLocks xmlns:a="http://schemas.openxmlformats.org/drawingml/2006/main" noChangeAspect="1"/>
             </wp:cNvGraphicFramePr>
@@ -1464,7 +1270,7 @@
                   <pic:spPr>
                     <a:xfrm>
                       <a:off x="0" y="0"/>
-                      <a:ext cx="3939881" cy="4740051"/>
+                      <a:ext cx="3604572" cy="3292125"/>
                     </a:xfrm>
                     <a:prstGeom prst="rect">
                       <a:avLst/>
@@ -1480,141 +1286,50 @@
     <w:p>
       <w:pPr>
         <w:pStyle w:val="ListParagraph"/>
-        <w:ind w:left="1440"/>
-      </w:pPr>
-      <w:r>
-        <w:t xml:space="preserve">Looks like the resulting distribution is </w:t>
-      </w:r>
-      <w:r>
-        <w:t>Uniform-alike</w:t>
-      </w:r>
-      <w:r>
-        <w:t>,</w:t>
-      </w:r>
-      <w:r>
-        <w:t xml:space="preserve"> boundaries are wide almost as in real distribution (much better than in the other dataset GAN)</w:t>
-      </w:r>
-      <w:r>
-        <w:t>. The</w:t>
-      </w:r>
-      <w:r>
-        <w:t xml:space="preserve"> perfect expectation would have been</w:t>
-      </w:r>
-      <w:r>
-        <w:t xml:space="preserve"> close to</w:t>
-      </w:r>
-      <w:r>
-        <w:t xml:space="preserve"> ~ U(0,1) same as the distribution of sampled “Confidences”.</w:t>
-      </w:r>
-    </w:p>
-    <w:p>
-      <w:pPr>
-        <w:pStyle w:val="ListParagraph"/>
-        <w:ind w:left="1440"/>
-        <w:rPr>
-          <w:rFonts w:ascii="Calibri" w:hAnsi="Calibri" w:cs="Calibri"/>
-        </w:rPr>
-      </w:pPr>
-      <w:r>
-        <w:rPr>
-          <w:rFonts w:ascii="Calibri" w:hAnsi="Calibri" w:cs="Calibri"/>
-          <w:highlight w:val="yellow"/>
-        </w:rPr>
-        <w:t>TODO</w:t>
-      </w:r>
-      <w:r>
-        <w:rPr>
-          <w:rFonts w:ascii="Calibri" w:hAnsi="Calibri" w:cs="Calibri"/>
-          <w:highlight w:val="yellow"/>
-        </w:rPr>
-        <w:t xml:space="preserve"> answer 2 q</w:t>
-      </w:r>
-      <w:r>
-        <w:rPr>
-          <w:rFonts w:ascii="Calibri" w:hAnsi="Calibri" w:cs="Calibri"/>
-          <w:highlight w:val="yellow"/>
-        </w:rPr>
-        <w:t>:</w:t>
-      </w:r>
-    </w:p>
-    <w:p>
-      <w:pPr>
-        <w:pStyle w:val="ListParagraph"/>
-        <w:ind w:left="1440"/>
-        <w:rPr>
-          <w:rFonts w:ascii="Calibri" w:hAnsi="Calibri" w:cs="Calibri"/>
-        </w:rPr>
-      </w:pPr>
-      <w:r>
-        <w:rPr>
-          <w:rFonts w:ascii="Calibri" w:hAnsi="Calibri" w:cs="Calibri"/>
-          <w:highlight w:val="yellow"/>
+        <w:numPr>
+          <w:ilvl w:val="0"/>
+          <w:numId w:val="10"/>
+        </w:numPr>
+        <w:rPr>
           <w:u w:val="single"/>
         </w:rPr>
-        <w:t>Were you more successful for a specific class of samples?</w:t>
-      </w:r>
-      <w:r>
-        <w:rPr>
-          <w:rFonts w:ascii="Calibri" w:hAnsi="Calibri" w:cs="Calibri"/>
-        </w:rPr>
-        <w:t xml:space="preserve"> </w:t>
-      </w:r>
-      <w:r>
-        <w:rPr>
-          <w:rFonts w:ascii="Calibri" w:hAnsi="Calibri" w:cs="Calibri"/>
-        </w:rPr>
-        <w:sym w:font="Wingdings" w:char="F0E8"/>
-      </w:r>
-      <w:r>
-        <w:rPr>
-          <w:rFonts w:ascii="Calibri" w:hAnsi="Calibri" w:cs="Calibri"/>
-        </w:rPr>
-        <w:t xml:space="preserve"> means low confidence is class_1 and high is class_2, so we can test/plot distribution for both classes</w:t>
-      </w:r>
-    </w:p>
-    <w:p>
-      <w:pPr>
-        <w:pStyle w:val="ListParagraph"/>
-        <w:ind w:left="1440"/>
-        <w:rPr>
-          <w:rFonts w:ascii="Calibri" w:hAnsi="Calibri" w:cs="Calibri"/>
-        </w:rPr>
-      </w:pPr>
-      <w:r>
-        <w:rPr>
-          <w:rFonts w:ascii="Calibri" w:hAnsi="Calibri" w:cs="Calibri"/>
-          <w:highlight w:val="yellow"/>
+      </w:pPr>
+      <w:r>
+        <w:rPr>
           <w:u w:val="single"/>
         </w:rPr>
-        <w:t>Were you more successful for a specific range of confidence scores?</w:t>
-      </w:r>
-      <w:r>
-        <w:rPr>
-          <w:rFonts w:ascii="Calibri" w:hAnsi="Calibri" w:cs="Calibri"/>
-        </w:rPr>
-        <w:t xml:space="preserve"> </w:t>
-      </w:r>
-      <w:r>
-        <w:rPr>
-          <w:rFonts w:ascii="Calibri" w:hAnsi="Calibri" w:cs="Calibri"/>
-        </w:rPr>
-        <w:sym w:font="Wingdings" w:char="F0E8"/>
-      </w:r>
-      <w:r>
-        <w:rPr>
-          <w:rFonts w:ascii="Calibri" w:hAnsi="Calibri" w:cs="Calibri"/>
-        </w:rPr>
-        <w:t xml:space="preserve"> to sample from deferent ranges “Confidences” and check the output range, </w:t>
-      </w:r>
-      <w:r>
-        <w:t>desired expectation would be   c = Y i.e. the resulting range will be same</w:t>
-      </w:r>
-    </w:p>
-    <w:p>
-      <w:pPr>
-        <w:pStyle w:val="ListParagraph"/>
-        <w:ind w:left="1440"/>
-      </w:pPr>
+        <w:t>NA</w:t>
+      </w:r>
+    </w:p>
+    <w:p>
+      <w:pPr>
+        <w:pStyle w:val="ListParagraph"/>
+        <w:numPr>
+          <w:ilvl w:val="0"/>
+          <w:numId w:val="10"/>
+        </w:numPr>
+        <w:rPr>
+          <w:u w:val="single"/>
+        </w:rPr>
+      </w:pPr>
+      <w:r>
+        <w:rPr>
+          <w:u w:val="single"/>
+        </w:rPr>
+        <w:t>NA</w:t>
+      </w:r>
+    </w:p>
+    <w:p>
+      <w:pPr>
+        <w:pStyle w:val="ListParagraph"/>
+        <w:numPr>
+          <w:ilvl w:val="0"/>
+          <w:numId w:val="10"/>
+        </w:numPr>
+      </w:pPr>
+      <w:r>
+        <w:t>Following information provided:</w:t>
+      </w:r>
     </w:p>
     <w:p>
       <w:pPr>
@@ -1625,7 +1340,22 @@
         </w:numPr>
       </w:pPr>
       <w:r>
-        <w:t>problematic aspect we had encountered influenced the resulting ‘Confidence’ distribution - Firstly our ‘noise’ for generation was sampled from ~ N(0, 1) and the BB output distribution was worse from now (final state) it was always Normal-alike narrow distribution, we expected it to be more Uniform alike with boundaries close to [0, 1]. So what we did is to sample ‘noise’ from ~ U[-1, 1] this improved greatly the BB output distribution that looked unformal-alike~ U[a, b] as can be seen in ‘4.c’ plot.</w:t>
+        <w:t xml:space="preserve">Random Forest </w:t>
+      </w:r>
+      <w:r>
+        <w:rPr>
+          <w:u w:val="single"/>
+        </w:rPr>
+        <w:t>test</w:t>
+      </w:r>
+      <w:r>
+        <w:rPr>
+          <w:u w:val="single"/>
+        </w:rPr>
+        <w:t xml:space="preserve"> (30%)</w:t>
+      </w:r>
+      <w:r>
+        <w:t xml:space="preserve"> performance:</w:t>
       </w:r>
     </w:p>
     <w:p>
@@ -1633,70 +1363,16 @@
         <w:pStyle w:val="ListParagraph"/>
         <w:ind w:left="1440"/>
       </w:pPr>
-    </w:p>
-    <w:p>
-      <w:pPr>
-        <w:rPr>
-          <w:sz w:val="28"/>
-          <w:szCs w:val="28"/>
-          <w:u w:val="single"/>
-        </w:rPr>
-      </w:pPr>
-      <w:r>
-        <w:rPr>
-          <w:sz w:val="28"/>
-          <w:szCs w:val="28"/>
-          <w:u w:val="single"/>
-        </w:rPr>
-        <w:t xml:space="preserve">Credit </w:t>
-      </w:r>
-      <w:r>
-        <w:rPr>
-          <w:sz w:val="28"/>
-          <w:szCs w:val="28"/>
-          <w:u w:val="single"/>
-        </w:rPr>
-        <w:t xml:space="preserve">dataset </w:t>
-      </w:r>
-    </w:p>
-    <w:p>
-      <w:pPr>
-        <w:pStyle w:val="ListParagraph"/>
-        <w:numPr>
-          <w:ilvl w:val="0"/>
-          <w:numId w:val="11"/>
-        </w:numPr>
-      </w:pPr>
-      <w:r>
-        <w:t xml:space="preserve">– Random forest </w:t>
-      </w:r>
-      <w:r>
-        <w:rPr>
-          <w:u w:val="single"/>
-        </w:rPr>
-        <w:t>trained</w:t>
-      </w:r>
-      <w:r>
-        <w:rPr>
-          <w:u w:val="single"/>
-        </w:rPr>
-        <w:t xml:space="preserve"> (70%)</w:t>
-      </w:r>
-      <w:r>
-        <w:t xml:space="preserve"> using 5-fold CV and Grid search and the following is the best:</w:t>
-      </w:r>
-    </w:p>
-    <w:p>
-      <w:pPr>
-        <w:pStyle w:val="ListParagraph"/>
-      </w:pPr>
-      <w:r>
+      <w:r>
+        <w:rPr>
+          <w:noProof/>
+        </w:rPr>
         <w:lastRenderedPageBreak/>
         <w:drawing>
-          <wp:inline distT="0" distB="0" distL="0" distR="0" wp14:anchorId="17AE6F37" wp14:editId="19ED5924">
-            <wp:extent cx="3619814" cy="3307367"/>
-            <wp:effectExtent l="0" t="0" r="0" b="7620"/>
-            <wp:docPr id="7" name="Picture 7"/>
+          <wp:inline distT="0" distB="0" distL="0" distR="0" wp14:anchorId="1AF7116F" wp14:editId="1364802E">
+            <wp:extent cx="4084674" cy="3604572"/>
+            <wp:effectExtent l="0" t="0" r="0" b="0"/>
+            <wp:docPr id="23" name="Picture 23"/>
             <wp:cNvGraphicFramePr>
               <a:graphicFrameLocks xmlns:a="http://schemas.openxmlformats.org/drawingml/2006/main" noChangeAspect="1"/>
             </wp:cNvGraphicFramePr>
@@ -1716,7 +1392,7 @@
                   <pic:spPr>
                     <a:xfrm>
                       <a:off x="0" y="0"/>
-                      <a:ext cx="3619814" cy="3307367"/>
+                      <a:ext cx="4084674" cy="3604572"/>
                     </a:xfrm>
                     <a:prstGeom prst="rect">
                       <a:avLst/>
@@ -1733,8 +1409,8 @@
       <w:pPr>
         <w:pStyle w:val="ListParagraph"/>
         <w:numPr>
-          <w:ilvl w:val="0"/>
-          <w:numId w:val="11"/>
+          <w:ilvl w:val="1"/>
+          <w:numId w:val="10"/>
         </w:numPr>
         <w:rPr>
           <w:u w:val="single"/>
@@ -1745,36 +1421,6 @@
           <w:u w:val="single"/>
         </w:rPr>
         <w:t>NA</w:t>
-      </w:r>
-    </w:p>
-    <w:p>
-      <w:pPr>
-        <w:pStyle w:val="ListParagraph"/>
-        <w:numPr>
-          <w:ilvl w:val="0"/>
-          <w:numId w:val="11"/>
-        </w:numPr>
-        <w:rPr>
-          <w:u w:val="single"/>
-        </w:rPr>
-      </w:pPr>
-      <w:r>
-        <w:rPr>
-          <w:u w:val="single"/>
-        </w:rPr>
-        <w:t>NA</w:t>
-      </w:r>
-    </w:p>
-    <w:p>
-      <w:pPr>
-        <w:pStyle w:val="ListParagraph"/>
-        <w:numPr>
-          <w:ilvl w:val="0"/>
-          <w:numId w:val="11"/>
-        </w:numPr>
-      </w:pPr>
-      <w:r>
-        <w:t>Following information provided:</w:t>
       </w:r>
     </w:p>
     <w:p>
@@ -1782,29 +1428,11 @@
         <w:pStyle w:val="ListParagraph"/>
         <w:numPr>
           <w:ilvl w:val="1"/>
-          <w:numId w:val="11"/>
+          <w:numId w:val="10"/>
         </w:numPr>
       </w:pPr>
       <w:r>
-        <w:t xml:space="preserve">Random Forest </w:t>
-      </w:r>
-      <w:r>
-        <w:rPr>
-          <w:u w:val="single"/>
-        </w:rPr>
-        <w:t>test</w:t>
-      </w:r>
-      <w:r>
-        <w:rPr>
-          <w:u w:val="single"/>
-        </w:rPr>
-        <w:t xml:space="preserve"> (30%)</w:t>
-      </w:r>
-      <w:r>
-        <w:t xml:space="preserve"> </w:t>
-      </w:r>
-      <w:r>
-        <w:t>performance:</w:t>
+        <w:t>Statistics on score distribution of BB using generated samples:</w:t>
       </w:r>
     </w:p>
     <w:p>
@@ -1813,11 +1441,15 @@
         <w:ind w:left="1440"/>
       </w:pPr>
       <w:r>
+        <w:rPr>
+          <w:noProof/>
+        </w:rPr>
+        <w:lastRenderedPageBreak/>
         <w:drawing>
-          <wp:inline distT="0" distB="0" distL="0" distR="0" wp14:anchorId="5ED572FA" wp14:editId="3DA8C5C0">
-            <wp:extent cx="2834886" cy="3581710"/>
-            <wp:effectExtent l="0" t="0" r="3810" b="0"/>
-            <wp:docPr id="21" name="Picture 21"/>
+          <wp:inline distT="0" distB="0" distL="0" distR="0" wp14:anchorId="1A7D43C9" wp14:editId="529E2719">
+            <wp:extent cx="3939881" cy="4740051"/>
+            <wp:effectExtent l="0" t="0" r="3810" b="3810"/>
+            <wp:docPr id="25" name="Picture 25"/>
             <wp:cNvGraphicFramePr>
               <a:graphicFrameLocks xmlns:a="http://schemas.openxmlformats.org/drawingml/2006/main" noChangeAspect="1"/>
             </wp:cNvGraphicFramePr>
@@ -1837,7 +1469,7 @@
                   <pic:spPr>
                     <a:xfrm>
                       <a:off x="0" y="0"/>
-                      <a:ext cx="2834886" cy="3581710"/>
+                      <a:ext cx="3939881" cy="4740051"/>
                     </a:xfrm>
                     <a:prstGeom prst="rect">
                       <a:avLst/>
@@ -1853,45 +1485,223 @@
     <w:p>
       <w:pPr>
         <w:pStyle w:val="ListParagraph"/>
+        <w:ind w:left="1440"/>
+      </w:pPr>
+      <w:r>
+        <w:t>Looks like the resulting distribution is Uniform-alike</w:t>
+      </w:r>
+      <w:r>
+        <w:t>,</w:t>
+      </w:r>
+      <w:r>
+        <w:t xml:space="preserve"> boundaries are wide almost as in real distribution (much better than in the other dataset GAN)</w:t>
+      </w:r>
+      <w:r>
+        <w:t>. The</w:t>
+      </w:r>
+      <w:r>
+        <w:t xml:space="preserve"> perfect expectation would have been</w:t>
+      </w:r>
+      <w:r>
+        <w:t xml:space="preserve"> close to</w:t>
+      </w:r>
+      <w:r>
+        <w:t xml:space="preserve"> ~ U(0,1) same as the distribution of sampled “Confidences”.</w:t>
+      </w:r>
+    </w:p>
+    <w:p>
+      <w:pPr>
+        <w:pStyle w:val="ListParagraph"/>
+        <w:ind w:left="1440"/>
+        <w:rPr>
+          <w:rFonts w:ascii="Calibri" w:hAnsi="Calibri" w:cs="Calibri"/>
+        </w:rPr>
+      </w:pPr>
+      <w:r>
+        <w:rPr>
+          <w:rFonts w:ascii="Calibri" w:hAnsi="Calibri" w:cs="Calibri"/>
+          <w:highlight w:val="yellow"/>
+        </w:rPr>
+        <w:t>TODO</w:t>
+      </w:r>
+      <w:r>
+        <w:rPr>
+          <w:rFonts w:ascii="Calibri" w:hAnsi="Calibri" w:cs="Calibri"/>
+          <w:highlight w:val="yellow"/>
+        </w:rPr>
+        <w:t xml:space="preserve"> answer 2 q</w:t>
+      </w:r>
+      <w:r>
+        <w:rPr>
+          <w:rFonts w:ascii="Calibri" w:hAnsi="Calibri" w:cs="Calibri"/>
+          <w:highlight w:val="yellow"/>
+        </w:rPr>
+        <w:t>:</w:t>
+      </w:r>
+    </w:p>
+    <w:p>
+      <w:pPr>
+        <w:pStyle w:val="ListParagraph"/>
+        <w:ind w:left="1440"/>
+        <w:rPr>
+          <w:rFonts w:ascii="Calibri" w:hAnsi="Calibri" w:cs="Calibri"/>
+        </w:rPr>
+      </w:pPr>
+      <w:r>
+        <w:rPr>
+          <w:rFonts w:ascii="Calibri" w:hAnsi="Calibri" w:cs="Calibri"/>
+          <w:highlight w:val="yellow"/>
+          <w:u w:val="single"/>
+        </w:rPr>
+        <w:t>Were you more successful for a specific class of samples?</w:t>
+      </w:r>
+      <w:r>
+        <w:rPr>
+          <w:rFonts w:ascii="Calibri" w:hAnsi="Calibri" w:cs="Calibri"/>
+        </w:rPr>
+        <w:t xml:space="preserve"> </w:t>
+      </w:r>
+      <w:r>
+        <w:rPr>
+          <w:rFonts w:ascii="Calibri" w:hAnsi="Calibri" w:cs="Calibri"/>
+        </w:rPr>
+        <w:sym w:font="Wingdings" w:char="F0E8"/>
+      </w:r>
+      <w:r>
+        <w:rPr>
+          <w:rFonts w:ascii="Calibri" w:hAnsi="Calibri" w:cs="Calibri"/>
+        </w:rPr>
+        <w:t xml:space="preserve"> means low confidence is class_1 and high is class_2, so we can test/plot distribution for both classes</w:t>
+      </w:r>
+    </w:p>
+    <w:p>
+      <w:pPr>
+        <w:pStyle w:val="ListParagraph"/>
+        <w:ind w:left="1440"/>
+        <w:rPr>
+          <w:rFonts w:ascii="Calibri" w:hAnsi="Calibri" w:cs="Calibri"/>
+        </w:rPr>
+      </w:pPr>
+      <w:r>
+        <w:rPr>
+          <w:rFonts w:ascii="Calibri" w:hAnsi="Calibri" w:cs="Calibri"/>
+          <w:highlight w:val="yellow"/>
+          <w:u w:val="single"/>
+        </w:rPr>
+        <w:t>Were you more successful for a specific range of confidence scores?</w:t>
+      </w:r>
+      <w:r>
+        <w:rPr>
+          <w:rFonts w:ascii="Calibri" w:hAnsi="Calibri" w:cs="Calibri"/>
+        </w:rPr>
+        <w:t xml:space="preserve"> </w:t>
+      </w:r>
+      <w:r>
+        <w:rPr>
+          <w:rFonts w:ascii="Calibri" w:hAnsi="Calibri" w:cs="Calibri"/>
+        </w:rPr>
+        <w:sym w:font="Wingdings" w:char="F0E8"/>
+      </w:r>
+      <w:r>
+        <w:rPr>
+          <w:rFonts w:ascii="Calibri" w:hAnsi="Calibri" w:cs="Calibri"/>
+        </w:rPr>
+        <w:t xml:space="preserve"> to sample from deferent ranges “Confidences” and check the output range, </w:t>
+      </w:r>
+      <w:r>
+        <w:t>desired expectation would be   c = Y i.e. the resulting range will be same</w:t>
+      </w:r>
+    </w:p>
+    <w:p>
+      <w:pPr>
+        <w:pStyle w:val="ListParagraph"/>
+        <w:ind w:left="1440"/>
+      </w:pPr>
+    </w:p>
+    <w:p>
+      <w:pPr>
+        <w:pStyle w:val="ListParagraph"/>
         <w:numPr>
           <w:ilvl w:val="1"/>
+          <w:numId w:val="10"/>
+        </w:numPr>
+      </w:pPr>
+      <w:r>
+        <w:t>problematic aspect we had encountered influenced the resulting ‘Confidence’ distribution - Firstly our ‘noise’ for generation was sampled from ~ N(0, 1) and the BB output distribution was worse from now (final state) it was always Normal-alike narrow distribution, we expected it to be more Uniform alike with boundaries close to [0, 1]. So what we did is to sample ‘noise’ from ~ U[-1, 1] this improved greatly the BB output distribution that looked unformal-alike~ U[a, b] as can be seen in ‘4.c’ plot.</w:t>
+      </w:r>
+    </w:p>
+    <w:p>
+      <w:pPr>
+        <w:pStyle w:val="ListParagraph"/>
+        <w:ind w:left="1440"/>
+      </w:pPr>
+    </w:p>
+    <w:p>
+      <w:pPr>
+        <w:rPr>
+          <w:sz w:val="28"/>
+          <w:szCs w:val="28"/>
+          <w:u w:val="single"/>
+        </w:rPr>
+      </w:pPr>
+      <w:r>
+        <w:rPr>
+          <w:sz w:val="28"/>
+          <w:szCs w:val="28"/>
+          <w:u w:val="single"/>
+        </w:rPr>
+        <w:t xml:space="preserve">Credit </w:t>
+      </w:r>
+      <w:r>
+        <w:rPr>
+          <w:sz w:val="28"/>
+          <w:szCs w:val="28"/>
+          <w:u w:val="single"/>
+        </w:rPr>
+        <w:t xml:space="preserve">dataset </w:t>
+      </w:r>
+    </w:p>
+    <w:p>
+      <w:pPr>
+        <w:pStyle w:val="ListParagraph"/>
+        <w:numPr>
+          <w:ilvl w:val="0"/>
           <w:numId w:val="11"/>
         </w:numPr>
+      </w:pPr>
+      <w:r>
+        <w:t xml:space="preserve">– Random forest </w:t>
+      </w:r>
+      <w:r>
         <w:rPr>
           <w:u w:val="single"/>
         </w:rPr>
-      </w:pPr>
+        <w:t>trained</w:t>
+      </w:r>
       <w:r>
         <w:rPr>
           <w:u w:val="single"/>
         </w:rPr>
-        <w:t>NA</w:t>
-      </w:r>
-    </w:p>
-    <w:p>
-      <w:pPr>
-        <w:pStyle w:val="ListParagraph"/>
-        <w:numPr>
-          <w:ilvl w:val="1"/>
-          <w:numId w:val="11"/>
-        </w:numPr>
-      </w:pPr>
-      <w:r>
-        <w:t>Statistics on score distribution of BB using generated samples:</w:t>
-      </w:r>
-    </w:p>
-    <w:p>
-      <w:pPr>
-        <w:pStyle w:val="ListParagraph"/>
-        <w:ind w:left="1440"/>
-      </w:pPr>
-      <w:r>
+        <w:t xml:space="preserve"> (70%)</w:t>
+      </w:r>
+      <w:r>
+        <w:t xml:space="preserve"> using 5-fold CV and Grid search and the following is the best:</w:t>
+      </w:r>
+    </w:p>
+    <w:p>
+      <w:pPr>
+        <w:pStyle w:val="ListParagraph"/>
+      </w:pPr>
+      <w:r>
+        <w:rPr>
+          <w:noProof/>
+        </w:rPr>
         <w:lastRenderedPageBreak/>
         <w:drawing>
-          <wp:inline distT="0" distB="0" distL="0" distR="0" wp14:anchorId="5E70E469" wp14:editId="2BF7784C">
-            <wp:extent cx="4115157" cy="4816257"/>
-            <wp:effectExtent l="0" t="0" r="0" b="3810"/>
-            <wp:docPr id="34" name="Picture 34"/>
+          <wp:inline distT="0" distB="0" distL="0" distR="0" wp14:anchorId="17AE6F37" wp14:editId="19ED5924">
+            <wp:extent cx="3619814" cy="3307367"/>
+            <wp:effectExtent l="0" t="0" r="0" b="7620"/>
+            <wp:docPr id="7" name="Picture 7"/>
             <wp:cNvGraphicFramePr>
               <a:graphicFrameLocks xmlns:a="http://schemas.openxmlformats.org/drawingml/2006/main" noChangeAspect="1"/>
             </wp:cNvGraphicFramePr>
@@ -1911,7 +1721,7 @@
                   <pic:spPr>
                     <a:xfrm>
                       <a:off x="0" y="0"/>
-                      <a:ext cx="4115157" cy="4816257"/>
+                      <a:ext cx="3619814" cy="3307367"/>
                     </a:xfrm>
                     <a:prstGeom prst="rect">
                       <a:avLst/>
@@ -1927,201 +1737,50 @@
     <w:p>
       <w:pPr>
         <w:pStyle w:val="ListParagraph"/>
-        <w:ind w:left="1440"/>
-      </w:pPr>
-      <w:r>
-        <w:t xml:space="preserve">Looks like the resulting distribution is lacking samples near the boundaries (0 and 1) the perfect expectation would have been ~ U(0,1) </w:t>
-      </w:r>
-      <w:r>
-        <w:t xml:space="preserve">same </w:t>
-      </w:r>
-      <w:r>
-        <w:t>as the distribution of sampled “</w:t>
-      </w:r>
-      <w:r>
-        <w:t>C</w:t>
-      </w:r>
-      <w:r>
-        <w:t>onfidences”.</w:t>
-      </w:r>
-    </w:p>
-    <w:p>
-      <w:pPr>
-        <w:pStyle w:val="ListParagraph"/>
-        <w:ind w:left="1440"/>
-        <w:rPr>
-          <w:rFonts w:ascii="Calibri" w:hAnsi="Calibri" w:cs="Calibri"/>
-        </w:rPr>
-      </w:pPr>
-      <w:r>
-        <w:rPr>
-          <w:rFonts w:ascii="Calibri" w:hAnsi="Calibri" w:cs="Calibri"/>
-          <w:highlight w:val="yellow"/>
-        </w:rPr>
-        <w:t>TODO</w:t>
-      </w:r>
-      <w:r>
-        <w:rPr>
-          <w:rFonts w:ascii="Calibri" w:hAnsi="Calibri" w:cs="Calibri"/>
-          <w:highlight w:val="yellow"/>
-        </w:rPr>
-        <w:t xml:space="preserve"> answer 2 q</w:t>
-      </w:r>
-      <w:r>
-        <w:rPr>
-          <w:rFonts w:ascii="Calibri" w:hAnsi="Calibri" w:cs="Calibri"/>
-          <w:highlight w:val="yellow"/>
-        </w:rPr>
-        <w:t>:</w:t>
-      </w:r>
-    </w:p>
-    <w:p>
-      <w:pPr>
-        <w:pStyle w:val="ListParagraph"/>
-        <w:ind w:left="1440"/>
-        <w:rPr>
-          <w:rFonts w:ascii="Calibri" w:hAnsi="Calibri" w:cs="Calibri"/>
-        </w:rPr>
-      </w:pPr>
-      <w:r>
-        <w:rPr>
-          <w:rFonts w:ascii="Calibri" w:hAnsi="Calibri" w:cs="Calibri"/>
-          <w:highlight w:val="yellow"/>
+        <w:numPr>
+          <w:ilvl w:val="0"/>
+          <w:numId w:val="11"/>
+        </w:numPr>
+        <w:rPr>
           <w:u w:val="single"/>
         </w:rPr>
-        <w:t>Were you more successful for a</w:t>
-      </w:r>
-      <w:r>
-        <w:rPr>
-          <w:rFonts w:ascii="Calibri" w:hAnsi="Calibri" w:cs="Calibri"/>
-          <w:highlight w:val="yellow"/>
+      </w:pPr>
+      <w:r>
+        <w:rPr>
           <w:u w:val="single"/>
         </w:rPr>
-        <w:t xml:space="preserve"> </w:t>
-      </w:r>
-      <w:r>
-        <w:rPr>
-          <w:rFonts w:ascii="Calibri" w:hAnsi="Calibri" w:cs="Calibri"/>
-          <w:highlight w:val="yellow"/>
+        <w:t>NA</w:t>
+      </w:r>
+    </w:p>
+    <w:p>
+      <w:pPr>
+        <w:pStyle w:val="ListParagraph"/>
+        <w:numPr>
+          <w:ilvl w:val="0"/>
+          <w:numId w:val="11"/>
+        </w:numPr>
+        <w:rPr>
           <w:u w:val="single"/>
         </w:rPr>
-        <w:t>specific class of samples</w:t>
-      </w:r>
-      <w:r>
-        <w:rPr>
-          <w:rFonts w:ascii="Calibri" w:hAnsi="Calibri" w:cs="Calibri"/>
-          <w:highlight w:val="yellow"/>
+      </w:pPr>
+      <w:r>
+        <w:rPr>
           <w:u w:val="single"/>
         </w:rPr>
-        <w:t>?</w:t>
-      </w:r>
-      <w:r>
-        <w:rPr>
-          <w:rFonts w:ascii="Calibri" w:hAnsi="Calibri" w:cs="Calibri"/>
-        </w:rPr>
-        <w:t xml:space="preserve"> </w:t>
-      </w:r>
-      <w:r>
-        <w:rPr>
-          <w:rFonts w:ascii="Calibri" w:hAnsi="Calibri" w:cs="Calibri"/>
-        </w:rPr>
-        <w:sym w:font="Wingdings" w:char="F0E8"/>
-      </w:r>
-      <w:r>
-        <w:rPr>
-          <w:rFonts w:ascii="Calibri" w:hAnsi="Calibri" w:cs="Calibri"/>
-        </w:rPr>
-        <w:t xml:space="preserve"> means low confidence is class_1 and high is class_2</w:t>
-      </w:r>
-      <w:r>
-        <w:rPr>
-          <w:rFonts w:ascii="Calibri" w:hAnsi="Calibri" w:cs="Calibri"/>
-        </w:rPr>
-        <w:t>, so we can test/plot distribution</w:t>
-      </w:r>
-      <w:r>
-        <w:rPr>
-          <w:rFonts w:ascii="Calibri" w:hAnsi="Calibri" w:cs="Calibri"/>
-        </w:rPr>
-        <w:t xml:space="preserve"> for both classes</w:t>
-      </w:r>
-    </w:p>
-    <w:p>
-      <w:pPr>
-        <w:pStyle w:val="ListParagraph"/>
-        <w:ind w:left="1440"/>
-        <w:rPr>
-          <w:rFonts w:ascii="Calibri" w:hAnsi="Calibri" w:cs="Calibri"/>
-        </w:rPr>
-      </w:pPr>
-      <w:r>
-        <w:rPr>
-          <w:rFonts w:ascii="Calibri" w:hAnsi="Calibri" w:cs="Calibri"/>
-          <w:highlight w:val="yellow"/>
-          <w:u w:val="single"/>
-        </w:rPr>
-        <w:t>Were you more successful for a specific range of</w:t>
-      </w:r>
-      <w:r>
-        <w:rPr>
-          <w:rFonts w:ascii="Calibri" w:hAnsi="Calibri" w:cs="Calibri"/>
-          <w:highlight w:val="yellow"/>
-          <w:u w:val="single"/>
-        </w:rPr>
-        <w:t xml:space="preserve"> </w:t>
-      </w:r>
-      <w:r>
-        <w:rPr>
-          <w:rFonts w:ascii="Calibri" w:hAnsi="Calibri" w:cs="Calibri"/>
-          <w:highlight w:val="yellow"/>
-          <w:u w:val="single"/>
-        </w:rPr>
-        <w:t>confidence scores</w:t>
-      </w:r>
-      <w:r>
-        <w:rPr>
-          <w:rFonts w:ascii="Calibri" w:hAnsi="Calibri" w:cs="Calibri"/>
-          <w:highlight w:val="yellow"/>
-          <w:u w:val="single"/>
-        </w:rPr>
-        <w:t>?</w:t>
-      </w:r>
-      <w:r>
-        <w:rPr>
-          <w:rFonts w:ascii="Calibri" w:hAnsi="Calibri" w:cs="Calibri"/>
-        </w:rPr>
-        <w:t xml:space="preserve"> </w:t>
-      </w:r>
-      <w:r>
-        <w:rPr>
-          <w:rFonts w:ascii="Calibri" w:hAnsi="Calibri" w:cs="Calibri"/>
-        </w:rPr>
-        <w:sym w:font="Wingdings" w:char="F0E8"/>
-      </w:r>
-      <w:r>
-        <w:rPr>
-          <w:rFonts w:ascii="Calibri" w:hAnsi="Calibri" w:cs="Calibri"/>
-        </w:rPr>
-        <w:t xml:space="preserve"> to sample from deferent ranges “Confidences” and check the output range, </w:t>
-      </w:r>
-      <w:r>
-        <w:t>desired</w:t>
-      </w:r>
-      <w:r>
-        <w:t xml:space="preserve"> expectation would</w:t>
-      </w:r>
-      <w:r>
-        <w:t xml:space="preserve"> be   c = Y i.e. the resulting range will be same</w:t>
-      </w:r>
-    </w:p>
-    <w:p>
-      <w:pPr>
-        <w:pStyle w:val="ListParagraph"/>
-        <w:ind w:left="1440"/>
-        <w:rPr>
-          <w:rFonts w:ascii="Calibri" w:hAnsi="Calibri" w:cs="Calibri"/>
-        </w:rPr>
-      </w:pPr>
+        <w:t>NA</w:t>
+      </w:r>
+    </w:p>
+    <w:p>
+      <w:pPr>
+        <w:pStyle w:val="ListParagraph"/>
+        <w:numPr>
+          <w:ilvl w:val="0"/>
+          <w:numId w:val="11"/>
+        </w:numPr>
+      </w:pPr>
+      <w:r>
+        <w:t>Following information provided:</w:t>
+      </w:r>
     </w:p>
     <w:p>
       <w:pPr>
@@ -2132,28 +1791,25 @@
         </w:numPr>
       </w:pPr>
       <w:r>
-        <w:t xml:space="preserve">At Early stages of </w:t>
-      </w:r>
-      <w:r>
-        <w:t>development,</w:t>
-      </w:r>
-      <w:r>
-        <w:t xml:space="preserve"> the model suffered from </w:t>
-      </w:r>
-      <w:r>
-        <w:t xml:space="preserve">not </w:t>
-      </w:r>
-      <w:r>
-        <w:t xml:space="preserve">converging – the </w:t>
-      </w:r>
-      <w:r>
-        <w:t>Discriminator</w:t>
-      </w:r>
-      <w:r>
-        <w:t xml:space="preserve"> was much better than Generator,</w:t>
-      </w:r>
-      <w:r>
-        <w:t xml:space="preserve"> as showed below in plot the discriminator can tell what is real and fake and the desire is to fool it by 50% of samples:</w:t>
+        <w:t xml:space="preserve">Random Forest </w:t>
+      </w:r>
+      <w:r>
+        <w:rPr>
+          <w:u w:val="single"/>
+        </w:rPr>
+        <w:t>test</w:t>
+      </w:r>
+      <w:r>
+        <w:rPr>
+          <w:u w:val="single"/>
+        </w:rPr>
+        <w:t xml:space="preserve"> (30%)</w:t>
+      </w:r>
+      <w:r>
+        <w:t xml:space="preserve"> </w:t>
+      </w:r>
+      <w:r>
+        <w:t>performance:</w:t>
       </w:r>
     </w:p>
     <w:p>
@@ -2162,12 +1818,14 @@
         <w:ind w:left="1440"/>
       </w:pPr>
       <w:r>
-        <w:lastRenderedPageBreak/>
+        <w:rPr>
+          <w:noProof/>
+        </w:rPr>
         <w:drawing>
-          <wp:inline distT="0" distB="0" distL="0" distR="0" wp14:anchorId="708A17B0" wp14:editId="7CBBB704">
-            <wp:extent cx="3101609" cy="2453853"/>
-            <wp:effectExtent l="0" t="0" r="3810" b="3810"/>
-            <wp:docPr id="31" name="Picture 31"/>
+          <wp:inline distT="0" distB="0" distL="0" distR="0" wp14:anchorId="5ED572FA" wp14:editId="3DA8C5C0">
+            <wp:extent cx="2834886" cy="3581710"/>
+            <wp:effectExtent l="0" t="0" r="3810" b="0"/>
+            <wp:docPr id="21" name="Picture 21"/>
             <wp:cNvGraphicFramePr>
               <a:graphicFrameLocks xmlns:a="http://schemas.openxmlformats.org/drawingml/2006/main" noChangeAspect="1"/>
             </wp:cNvGraphicFramePr>
@@ -2187,6 +1845,308 @@
                   <pic:spPr>
                     <a:xfrm>
                       <a:off x="0" y="0"/>
+                      <a:ext cx="2834886" cy="3581710"/>
+                    </a:xfrm>
+                    <a:prstGeom prst="rect">
+                      <a:avLst/>
+                    </a:prstGeom>
+                  </pic:spPr>
+                </pic:pic>
+              </a:graphicData>
+            </a:graphic>
+          </wp:inline>
+        </w:drawing>
+      </w:r>
+    </w:p>
+    <w:p>
+      <w:pPr>
+        <w:pStyle w:val="ListParagraph"/>
+        <w:numPr>
+          <w:ilvl w:val="1"/>
+          <w:numId w:val="11"/>
+        </w:numPr>
+        <w:rPr>
+          <w:u w:val="single"/>
+        </w:rPr>
+      </w:pPr>
+      <w:r>
+        <w:rPr>
+          <w:u w:val="single"/>
+        </w:rPr>
+        <w:t>NA</w:t>
+      </w:r>
+    </w:p>
+    <w:p>
+      <w:pPr>
+        <w:pStyle w:val="ListParagraph"/>
+        <w:numPr>
+          <w:ilvl w:val="1"/>
+          <w:numId w:val="11"/>
+        </w:numPr>
+      </w:pPr>
+      <w:r>
+        <w:t>Statistics on score distribution of BB using generated samples:</w:t>
+      </w:r>
+    </w:p>
+    <w:p>
+      <w:pPr>
+        <w:pStyle w:val="ListParagraph"/>
+        <w:ind w:left="1440"/>
+      </w:pPr>
+      <w:r>
+        <w:rPr>
+          <w:noProof/>
+        </w:rPr>
+        <w:lastRenderedPageBreak/>
+        <w:drawing>
+          <wp:inline distT="0" distB="0" distL="0" distR="0" wp14:anchorId="5E70E469" wp14:editId="2BF7784C">
+            <wp:extent cx="4115157" cy="4816257"/>
+            <wp:effectExtent l="0" t="0" r="0" b="3810"/>
+            <wp:docPr id="34" name="Picture 34"/>
+            <wp:cNvGraphicFramePr>
+              <a:graphicFrameLocks xmlns:a="http://schemas.openxmlformats.org/drawingml/2006/main" noChangeAspect="1"/>
+            </wp:cNvGraphicFramePr>
+            <a:graphic xmlns:a="http://schemas.openxmlformats.org/drawingml/2006/main">
+              <a:graphicData uri="http://schemas.openxmlformats.org/drawingml/2006/picture">
+                <pic:pic xmlns:pic="http://schemas.openxmlformats.org/drawingml/2006/picture">
+                  <pic:nvPicPr>
+                    <pic:cNvPr id="1" name=""/>
+                    <pic:cNvPicPr/>
+                  </pic:nvPicPr>
+                  <pic:blipFill>
+                    <a:blip r:embed="rId23"/>
+                    <a:stretch>
+                      <a:fillRect/>
+                    </a:stretch>
+                  </pic:blipFill>
+                  <pic:spPr>
+                    <a:xfrm>
+                      <a:off x="0" y="0"/>
+                      <a:ext cx="4115157" cy="4816257"/>
+                    </a:xfrm>
+                    <a:prstGeom prst="rect">
+                      <a:avLst/>
+                    </a:prstGeom>
+                  </pic:spPr>
+                </pic:pic>
+              </a:graphicData>
+            </a:graphic>
+          </wp:inline>
+        </w:drawing>
+      </w:r>
+    </w:p>
+    <w:p>
+      <w:pPr>
+        <w:pStyle w:val="ListParagraph"/>
+        <w:ind w:left="1440"/>
+      </w:pPr>
+      <w:r>
+        <w:t xml:space="preserve">Looks like the resulting distribution is lacking samples near the boundaries (0 and 1) the perfect expectation would have been ~ U(0,1) </w:t>
+      </w:r>
+      <w:r>
+        <w:t xml:space="preserve">same </w:t>
+      </w:r>
+      <w:r>
+        <w:t>as the distribution of sampled “</w:t>
+      </w:r>
+      <w:r>
+        <w:t>C</w:t>
+      </w:r>
+      <w:r>
+        <w:t>onfidences”.</w:t>
+      </w:r>
+    </w:p>
+    <w:p>
+      <w:pPr>
+        <w:pStyle w:val="ListParagraph"/>
+        <w:ind w:left="1440"/>
+        <w:rPr>
+          <w:rFonts w:ascii="Calibri" w:hAnsi="Calibri" w:cs="Calibri"/>
+        </w:rPr>
+      </w:pPr>
+      <w:r>
+        <w:rPr>
+          <w:rFonts w:ascii="Calibri" w:hAnsi="Calibri" w:cs="Calibri"/>
+          <w:highlight w:val="yellow"/>
+        </w:rPr>
+        <w:t>TODO</w:t>
+      </w:r>
+      <w:r>
+        <w:rPr>
+          <w:rFonts w:ascii="Calibri" w:hAnsi="Calibri" w:cs="Calibri"/>
+          <w:highlight w:val="yellow"/>
+        </w:rPr>
+        <w:t xml:space="preserve"> answer 2 q</w:t>
+      </w:r>
+      <w:r>
+        <w:rPr>
+          <w:rFonts w:ascii="Calibri" w:hAnsi="Calibri" w:cs="Calibri"/>
+          <w:highlight w:val="yellow"/>
+        </w:rPr>
+        <w:t>:</w:t>
+      </w:r>
+    </w:p>
+    <w:p>
+      <w:pPr>
+        <w:pStyle w:val="ListParagraph"/>
+        <w:ind w:left="1440"/>
+        <w:rPr>
+          <w:rFonts w:ascii="Calibri" w:hAnsi="Calibri" w:cs="Calibri"/>
+        </w:rPr>
+      </w:pPr>
+      <w:r>
+        <w:rPr>
+          <w:rFonts w:ascii="Calibri" w:hAnsi="Calibri" w:cs="Calibri"/>
+          <w:highlight w:val="yellow"/>
+          <w:u w:val="single"/>
+        </w:rPr>
+        <w:t>Were you more successful for a specific class of samples?</w:t>
+      </w:r>
+      <w:r>
+        <w:rPr>
+          <w:rFonts w:ascii="Calibri" w:hAnsi="Calibri" w:cs="Calibri"/>
+        </w:rPr>
+        <w:t xml:space="preserve"> </w:t>
+      </w:r>
+      <w:r>
+        <w:rPr>
+          <w:rFonts w:ascii="Calibri" w:hAnsi="Calibri" w:cs="Calibri"/>
+        </w:rPr>
+        <w:sym w:font="Wingdings" w:char="F0E8"/>
+      </w:r>
+      <w:r>
+        <w:rPr>
+          <w:rFonts w:ascii="Calibri" w:hAnsi="Calibri" w:cs="Calibri"/>
+        </w:rPr>
+        <w:t xml:space="preserve"> means low confidence is class_1 and high is class_2</w:t>
+      </w:r>
+      <w:r>
+        <w:rPr>
+          <w:rFonts w:ascii="Calibri" w:hAnsi="Calibri" w:cs="Calibri"/>
+        </w:rPr>
+        <w:t>, so we can test/plot distribution</w:t>
+      </w:r>
+      <w:r>
+        <w:rPr>
+          <w:rFonts w:ascii="Calibri" w:hAnsi="Calibri" w:cs="Calibri"/>
+        </w:rPr>
+        <w:t xml:space="preserve"> for both classes</w:t>
+      </w:r>
+    </w:p>
+    <w:p>
+      <w:pPr>
+        <w:pStyle w:val="ListParagraph"/>
+        <w:ind w:left="1440"/>
+        <w:rPr>
+          <w:rFonts w:ascii="Calibri" w:hAnsi="Calibri" w:cs="Calibri"/>
+        </w:rPr>
+      </w:pPr>
+      <w:r>
+        <w:rPr>
+          <w:rFonts w:ascii="Calibri" w:hAnsi="Calibri" w:cs="Calibri"/>
+          <w:highlight w:val="yellow"/>
+          <w:u w:val="single"/>
+        </w:rPr>
+        <w:t>Were you more successful for a specific range of confidence scores?</w:t>
+      </w:r>
+      <w:r>
+        <w:rPr>
+          <w:rFonts w:ascii="Calibri" w:hAnsi="Calibri" w:cs="Calibri"/>
+        </w:rPr>
+        <w:t xml:space="preserve"> </w:t>
+      </w:r>
+      <w:r>
+        <w:rPr>
+          <w:rFonts w:ascii="Calibri" w:hAnsi="Calibri" w:cs="Calibri"/>
+        </w:rPr>
+        <w:sym w:font="Wingdings" w:char="F0E8"/>
+      </w:r>
+      <w:r>
+        <w:rPr>
+          <w:rFonts w:ascii="Calibri" w:hAnsi="Calibri" w:cs="Calibri"/>
+        </w:rPr>
+        <w:t xml:space="preserve"> to sample from deferent ranges “Confidences” and check the output range, </w:t>
+      </w:r>
+      <w:r>
+        <w:t>desired expectation would be   c = Y i.e. the resulting range will be same</w:t>
+      </w:r>
+    </w:p>
+    <w:p>
+      <w:pPr>
+        <w:pStyle w:val="ListParagraph"/>
+        <w:ind w:left="1440"/>
+        <w:rPr>
+          <w:rFonts w:ascii="Calibri" w:hAnsi="Calibri" w:cs="Calibri"/>
+        </w:rPr>
+      </w:pPr>
+    </w:p>
+    <w:p>
+      <w:pPr>
+        <w:pStyle w:val="ListParagraph"/>
+        <w:numPr>
+          <w:ilvl w:val="1"/>
+          <w:numId w:val="11"/>
+        </w:numPr>
+      </w:pPr>
+      <w:r>
+        <w:t xml:space="preserve">At Early stages of </w:t>
+      </w:r>
+      <w:r>
+        <w:t>development,</w:t>
+      </w:r>
+      <w:r>
+        <w:t xml:space="preserve"> the model suffered from </w:t>
+      </w:r>
+      <w:r>
+        <w:t xml:space="preserve">not </w:t>
+      </w:r>
+      <w:r>
+        <w:t xml:space="preserve">converging – the </w:t>
+      </w:r>
+      <w:r>
+        <w:t>Discriminator</w:t>
+      </w:r>
+      <w:r>
+        <w:t xml:space="preserve"> was much better than Generator,</w:t>
+      </w:r>
+      <w:r>
+        <w:t xml:space="preserve"> as showed below in plot the discriminator can tell what is real and fake and the desire is to fool it by 50% of samples:</w:t>
+      </w:r>
+    </w:p>
+    <w:p>
+      <w:pPr>
+        <w:pStyle w:val="ListParagraph"/>
+        <w:ind w:left="1440"/>
+      </w:pPr>
+      <w:r>
+        <w:rPr>
+          <w:noProof/>
+        </w:rPr>
+        <w:lastRenderedPageBreak/>
+        <w:drawing>
+          <wp:inline distT="0" distB="0" distL="0" distR="0" wp14:anchorId="708A17B0" wp14:editId="7CBBB704">
+            <wp:extent cx="3101609" cy="2453853"/>
+            <wp:effectExtent l="0" t="0" r="3810" b="3810"/>
+            <wp:docPr id="31" name="Picture 31"/>
+            <wp:cNvGraphicFramePr>
+              <a:graphicFrameLocks xmlns:a="http://schemas.openxmlformats.org/drawingml/2006/main" noChangeAspect="1"/>
+            </wp:cNvGraphicFramePr>
+            <a:graphic xmlns:a="http://schemas.openxmlformats.org/drawingml/2006/main">
+              <a:graphicData uri="http://schemas.openxmlformats.org/drawingml/2006/picture">
+                <pic:pic xmlns:pic="http://schemas.openxmlformats.org/drawingml/2006/picture">
+                  <pic:nvPicPr>
+                    <pic:cNvPr id="1" name=""/>
+                    <pic:cNvPicPr/>
+                  </pic:nvPicPr>
+                  <pic:blipFill>
+                    <a:blip r:embed="rId24"/>
+                    <a:stretch>
+                      <a:fillRect/>
+                    </a:stretch>
+                  </pic:blipFill>
+                  <pic:spPr>
+                    <a:xfrm>
+                      <a:off x="0" y="0"/>
                       <a:ext cx="3101609" cy="2453853"/>
                     </a:xfrm>
                     <a:prstGeom prst="rect">
@@ -2302,13 +2262,7 @@
         <w:t xml:space="preserve"> narrow distribution, we expected it to be more Uniform alike with boundaries close to [0, 1]</w:t>
       </w:r>
       <w:r>
-        <w:t xml:space="preserve">. So what we did is to sample ‘noise’ from ~ U[-1, 1] this improved greatly the BB </w:t>
-      </w:r>
-      <w:r>
-        <w:t>output distribution</w:t>
-      </w:r>
-      <w:r>
-        <w:t xml:space="preserve"> that looked unformal-alike~ U[a, b] as can be seen in ‘4.c’ plot.</w:t>
+        <w:t>. So what we did is to sample ‘noise’ from ~ U[-1, 1] this improved greatly the BB output distribution that looked unformal-alike~ U[a, b] as can be seen in ‘4.c’ plot.</w:t>
       </w:r>
     </w:p>
     <w:p/>

</xml_diff>